<commit_message>
12. Spring MVC - Creating Controllers and Views
</commit_message>
<xml_diff>
--- a/11. Spring MVC - Building Spring Web Apps/Note/11.3. Spring MVC Configuration - Overview.docx
+++ b/11. Spring MVC - Building Spring Web Apps/Note/11.3. Spring MVC Configuration - Overview.docx
@@ -73,6 +73,13 @@
         <w:t>Spring MVC Configuration Process - Part 1</w:t>
       </w:r>
       <w:r>
+        <w:rPr>
+          <w:b/>
+          <w:u w:val="single"/>
+        </w:rPr>
+        <w:t xml:space="preserve"> (Deployment Descriptor)</w:t>
+      </w:r>
+      <w:r>
         <w:t>:</w:t>
       </w:r>
     </w:p>
@@ -143,6 +150,13 @@
         <w:t>Spring MVC Configuration Process - Part 2</w:t>
       </w:r>
       <w:r>
+        <w:rPr>
+          <w:b/>
+          <w:u w:val="single"/>
+        </w:rPr>
+        <w:t xml:space="preserve"> (Spring Bean Configuration File)</w:t>
+      </w:r>
+      <w:r>
         <w:t>:</w:t>
       </w:r>
     </w:p>
@@ -1635,11 +1649,11 @@
       <w:pPr>
         <w:spacing w:after="0" w:line="0" w:lineRule="atLeast"/>
       </w:pPr>
-      <w:proofErr w:type="gramStart"/>
-      <w:r>
-        <w:t>So</w:t>
-      </w:r>
-      <w:proofErr w:type="gramEnd"/>
+      <w:bookmarkStart w:id="0" w:name="_GoBack"/>
+      <w:bookmarkEnd w:id="0"/>
+      <w:r>
+        <w:t>So,</w:t>
+      </w:r>
       <w:r>
         <w:t xml:space="preserve"> in this case</w:t>
       </w:r>
@@ -2424,7 +2438,7 @@
         </w:tabs>
         <w:spacing w:after="0" w:line="0" w:lineRule="atLeast"/>
       </w:pPr>
-      <w:bookmarkStart w:id="0" w:name="_Hlk3457821"/>
+      <w:bookmarkStart w:id="1" w:name="_Hlk3457821"/>
       <w:r>
         <w:t xml:space="preserve">In our file </w:t>
       </w:r>
@@ -2557,7 +2571,7 @@
           <w:b/>
         </w:rPr>
       </w:pPr>
-      <w:bookmarkStart w:id="1" w:name="_Hlk3457864"/>
+      <w:bookmarkStart w:id="2" w:name="_Hlk3457864"/>
       <w:r>
         <w:rPr>
           <w:rStyle w:val="fontstyle01"/>
@@ -2674,7 +2688,7 @@
         </w:rPr>
         <w:t xml:space="preserve"> </w:t>
       </w:r>
-      <w:bookmarkStart w:id="2" w:name="_Hlk3457771"/>
+      <w:bookmarkStart w:id="3" w:name="_Hlk3457771"/>
       <w:r>
         <w:rPr>
           <w:rStyle w:val="fontstyle01"/>
@@ -2769,7 +2783,7 @@
         </w:rPr>
         <w:t>/&gt;</w:t>
       </w:r>
-      <w:bookmarkEnd w:id="2"/>
+      <w:bookmarkEnd w:id="3"/>
       <w:r>
         <w:rPr>
           <w:rFonts w:ascii="Courier New" w:hAnsi="Courier New" w:cs="Courier New"/>
@@ -2811,8 +2825,8 @@
         <w:t>&gt;</w:t>
       </w:r>
     </w:p>
-    <w:bookmarkEnd w:id="0"/>
     <w:bookmarkEnd w:id="1"/>
+    <w:bookmarkEnd w:id="2"/>
     <w:p>
       <w:pPr>
         <w:spacing w:after="0" w:line="0" w:lineRule="atLeast"/>
@@ -2851,7 +2865,7 @@
       <w:pPr>
         <w:spacing w:after="0" w:line="0" w:lineRule="atLeast"/>
       </w:pPr>
-      <w:bookmarkStart w:id="3" w:name="_Hlk3458154"/>
+      <w:bookmarkStart w:id="4" w:name="_Hlk3458154"/>
       <w:r>
         <w:t>We make uses</w:t>
       </w:r>
@@ -3001,7 +3015,7 @@
         </w:rPr>
         <w:t xml:space="preserve">    </w:t>
       </w:r>
-      <w:bookmarkStart w:id="4" w:name="_Hlk3458044"/>
+      <w:bookmarkStart w:id="5" w:name="_Hlk3458044"/>
       <w:r>
         <w:rPr>
           <w:rStyle w:val="fontstyle11"/>
@@ -3135,7 +3149,7 @@
         </w:rPr>
         <w:t>/&gt;</w:t>
       </w:r>
-      <w:bookmarkEnd w:id="4"/>
+      <w:bookmarkEnd w:id="5"/>
       <w:r>
         <w:rPr>
           <w:rFonts w:ascii="Courier New" w:hAnsi="Courier New" w:cs="Courier New"/>
@@ -3292,17 +3306,7 @@
           <w:sz w:val="22"/>
           <w:szCs w:val="22"/>
         </w:rPr>
-        <w:t xml:space="preserve">    </w:t>
-      </w:r>
-      <w:r>
-        <w:rPr>
-          <w:rStyle w:val="fontstyle01"/>
-          <w:rFonts w:ascii="Courier New" w:hAnsi="Courier New" w:cs="Courier New"/>
-          <w:b w:val="0"/>
-          <w:sz w:val="22"/>
-          <w:szCs w:val="22"/>
-        </w:rPr>
-        <w:t>&lt;</w:t>
+        <w:t xml:space="preserve">    &lt;</w:t>
       </w:r>
       <w:proofErr w:type="spellStart"/>
       <w:proofErr w:type="gramStart"/>
@@ -3381,7 +3385,7 @@
         <w:t>&gt;</w:t>
       </w:r>
     </w:p>
-    <w:bookmarkEnd w:id="3"/>
+    <w:bookmarkEnd w:id="4"/>
     <w:p>
       <w:pPr>
         <w:spacing w:after="0" w:line="0" w:lineRule="atLeast"/>
@@ -3425,19 +3429,7 @@
         <w:rPr>
           <w:b/>
         </w:rPr>
-        <w:t>c</w:t>
-      </w:r>
-      <w:r>
-        <w:rPr>
-          <w:b/>
-        </w:rPr>
-        <w:t>onfigure Spring MVC</w:t>
-      </w:r>
-      <w:r>
-        <w:rPr>
-          <w:b/>
-        </w:rPr>
-        <w:t xml:space="preserve"> </w:t>
+        <w:t xml:space="preserve">configure Spring MVC </w:t>
       </w:r>
       <w:proofErr w:type="spellStart"/>
       <w:r>
@@ -4357,21 +4349,7 @@
           <w:b/>
           <w:u w:val="single"/>
         </w:rPr>
-        <w:t xml:space="preserve">View Resolver Configs </w:t>
-      </w:r>
-      <w:r>
-        <w:rPr>
-          <w:b/>
-          <w:u w:val="single"/>
-        </w:rPr>
-        <w:t>–</w:t>
-      </w:r>
-      <w:r>
-        <w:rPr>
-          <w:b/>
-          <w:u w:val="single"/>
-        </w:rPr>
-        <w:t xml:space="preserve"> Explained</w:t>
+        <w:t>View Resolver Configs – Explained</w:t>
       </w:r>
       <w:r>
         <w:t>:</w:t>
@@ -4443,7 +4421,6 @@
         </w:rPr>
         <w:t>&lt;</w:t>
       </w:r>
-      <w:proofErr w:type="spellStart"/>
       <w:r>
         <w:rPr>
           <w:rStyle w:val="fontstyle01"/>
@@ -4454,7 +4431,6 @@
         </w:rPr>
         <w:t>bean</w:t>
       </w:r>
-      <w:proofErr w:type="spellEnd"/>
     </w:p>
     <w:p>
       <w:pPr>
@@ -4603,16 +4579,7 @@
           <w:sz w:val="20"/>
           <w:szCs w:val="20"/>
         </w:rPr>
-        <w:t xml:space="preserve">     </w:t>
-      </w:r>
-      <w:r>
-        <w:rPr>
-          <w:rStyle w:val="fontstyle01"/>
-          <w:rFonts w:ascii="Courier New" w:hAnsi="Courier New" w:cs="Courier New"/>
-          <w:sz w:val="20"/>
-          <w:szCs w:val="20"/>
-        </w:rPr>
-        <w:t xml:space="preserve"> </w:t>
+        <w:t xml:space="preserve">      </w:t>
       </w:r>
       <w:r>
         <w:rPr>
@@ -4942,8 +4909,6 @@
       <w:r>
         <w:t>11.3. Spring MVC Configuration - Overview</w:t>
       </w:r>
-      <w:bookmarkStart w:id="5" w:name="_GoBack"/>
-      <w:bookmarkEnd w:id="5"/>
     </w:p>
     <w:sectPr>
       <w:pgSz w:w="12240" w:h="15840"/>
@@ -5771,6 +5736,7 @@
   <w:style w:type="character" w:default="1" w:styleId="DefaultParagraphFont">
     <w:name w:val="Default Paragraph Font"/>
     <w:uiPriority w:val="1"/>
+    <w:semiHidden/>
     <w:unhideWhenUsed/>
   </w:style>
   <w:style w:type="table" w:default="1" w:styleId="TableNormal">

</xml_diff>